<commit_message>
Requirement For Crossword Puzzle
</commit_message>
<xml_diff>
--- a/xwordpuzzleReq.docx
+++ b/xwordpuzzleReq.docx
@@ -10,6 +10,8 @@
           <w:rFonts w:asciiTheme="minorHAnsi" w:hAnsiTheme="minorHAnsi" w:cstheme="minorHAnsi"/>
         </w:rPr>
       </w:pPr>
+      <w:bookmarkStart w:id="0" w:name="_GoBack"/>
+      <w:bookmarkEnd w:id="0"/>
       <w:r>
         <w:rPr>
           <w:rFonts w:asciiTheme="minorHAnsi" w:hAnsiTheme="minorHAnsi" w:cstheme="minorHAnsi"/>
@@ -2024,7 +2026,7 @@
           <w:szCs w:val="22"/>
         </w:rPr>
       </w:pPr>
-      <w:hyperlink r:id="rId5" w:history="1">
+      <w:hyperlink r:id="rId7" w:history="1">
         <w:r>
           <w:rPr>
             <w:rStyle w:val="Hyperlink"/>
@@ -2071,7 +2073,6 @@
         <w:rPr>
           <w:rFonts w:asciiTheme="minorHAnsi" w:hAnsiTheme="minorHAnsi" w:cstheme="minorHAnsi"/>
         </w:rPr>
-        <w:lastRenderedPageBreak/>
         <w:t>Expectations:</w:t>
       </w:r>
     </w:p>
@@ -2132,6 +2133,7 @@
           <w:sz w:val="26"/>
           <w:szCs w:val="22"/>
         </w:rPr>
+        <w:lastRenderedPageBreak/>
         <w:t>Your work should be your own.</w:t>
       </w:r>
     </w:p>
@@ -10237,7 +10239,7 @@
           <w:rFonts w:asciiTheme="minorHAnsi" w:hAnsiTheme="minorHAnsi" w:cstheme="minorHAnsi"/>
         </w:rPr>
       </w:pPr>
-      <w:hyperlink r:id="rId6" w:history="1">
+      <w:hyperlink r:id="rId8" w:history="1">
         <w:r>
           <w:rPr>
             <w:rStyle w:val="Hyperlink"/>
@@ -10253,13 +10255,10 @@
         <w:t xml:space="preserve"> </w:t>
       </w:r>
     </w:p>
-    <w:p>
-      <w:bookmarkStart w:id="0" w:name="_GoBack"/>
-      <w:bookmarkEnd w:id="0"/>
-    </w:p>
+    <w:p/>
     <w:sectPr>
-      <w:headerReference w:type="default" r:id="rId7"/>
-      <w:footerReference w:type="default" r:id="rId8"/>
+      <w:headerReference w:type="default" r:id="rId9"/>
+      <w:footerReference w:type="default" r:id="rId10"/>
       <w:endnotePr>
         <w:numFmt w:val="decimal"/>
       </w:endnotePr>
@@ -10272,6 +10271,25 @@
     </w:sectPr>
   </w:body>
 </w:document>
+</file>
+
+<file path=word/endnotes.xml><?xml version="1.0" encoding="utf-8"?>
+<w:endnotes xmlns:wpc="http://schemas.microsoft.com/office/word/2010/wordprocessingCanvas" xmlns:cx="http://schemas.microsoft.com/office/drawing/2014/chartex" xmlns:cx1="http://schemas.microsoft.com/office/drawing/2015/9/8/chartex" xmlns:cx2="http://schemas.microsoft.com/office/drawing/2015/10/21/chartex" xmlns:cx3="http://schemas.microsoft.com/office/drawing/2016/5/9/chartex" xmlns:cx4="http://schemas.microsoft.com/office/drawing/2016/5/10/chartex" xmlns:cx5="http://schemas.microsoft.com/office/drawing/2016/5/11/chartex" xmlns:cx6="http://schemas.microsoft.com/office/drawing/2016/5/12/chartex" xmlns:cx7="http://schemas.microsoft.com/office/drawing/2016/5/13/chartex" xmlns:cx8="http://schemas.microsoft.com/office/drawing/2016/5/14/chartex" xmlns:mc="http://schemas.openxmlformats.org/markup-compatibility/2006" xmlns:aink="http://schemas.microsoft.com/office/drawing/2016/ink" xmlns:am3d="http://schemas.microsoft.com/office/drawing/2017/model3d" xmlns:o="urn:schemas-microsoft-com:office:office" xmlns:r="http://schemas.openxmlformats.org/officeDocument/2006/relationships" xmlns:m="http://schemas.openxmlformats.org/officeDocument/2006/math" xmlns:v="urn:schemas-microsoft-com:vml" xmlns:wp14="http://schemas.microsoft.com/office/word/2010/wordprocessingDrawing" xmlns:wp="http://schemas.openxmlformats.org/drawingml/2006/wordprocessingDrawing" xmlns:w10="urn:schemas-microsoft-com:office:word" xmlns:w="http://schemas.openxmlformats.org/wordprocessingml/2006/main" xmlns:w14="http://schemas.microsoft.com/office/word/2010/wordml" xmlns:w15="http://schemas.microsoft.com/office/word/2012/wordml" xmlns:w16cid="http://schemas.microsoft.com/office/word/2016/wordml/cid" xmlns:w16se="http://schemas.microsoft.com/office/word/2015/wordml/symex" xmlns:wpg="http://schemas.microsoft.com/office/word/2010/wordprocessingGroup" xmlns:wpi="http://schemas.microsoft.com/office/word/2010/wordprocessingInk" xmlns:wne="http://schemas.microsoft.com/office/word/2006/wordml" xmlns:wps="http://schemas.microsoft.com/office/word/2010/wordprocessingShape" mc:Ignorable="w14 w15 w16se w16cid wp14">
+  <w:endnote w:type="separator" w:id="-1">
+    <w:p>
+      <w:r>
+        <w:separator/>
+      </w:r>
+    </w:p>
+  </w:endnote>
+  <w:endnote w:type="continuationSeparator" w:id="0">
+    <w:p>
+      <w:r>
+        <w:continuationSeparator/>
+      </w:r>
+    </w:p>
+  </w:endnote>
+</w:endnotes>
 </file>
 
 <file path=word/footer1.xml><?xml version="1.0" encoding="utf-8"?>
@@ -10348,7 +10366,7 @@
         <w:rFonts w:asciiTheme="minorHAnsi" w:hAnsiTheme="minorHAnsi" w:cstheme="minorHAnsi"/>
         <w:noProof/>
       </w:rPr>
-      <w:t>1</w:t>
+      <w:t>7</w:t>
     </w:r>
     <w:r>
       <w:rPr>
@@ -10361,40 +10379,27 @@
 </w:ftr>
 </file>
 
+<file path=word/footnotes.xml><?xml version="1.0" encoding="utf-8"?>
+<w:footnotes xmlns:wpc="http://schemas.microsoft.com/office/word/2010/wordprocessingCanvas" xmlns:cx="http://schemas.microsoft.com/office/drawing/2014/chartex" xmlns:cx1="http://schemas.microsoft.com/office/drawing/2015/9/8/chartex" xmlns:cx2="http://schemas.microsoft.com/office/drawing/2015/10/21/chartex" xmlns:cx3="http://schemas.microsoft.com/office/drawing/2016/5/9/chartex" xmlns:cx4="http://schemas.microsoft.com/office/drawing/2016/5/10/chartex" xmlns:cx5="http://schemas.microsoft.com/office/drawing/2016/5/11/chartex" xmlns:cx6="http://schemas.microsoft.com/office/drawing/2016/5/12/chartex" xmlns:cx7="http://schemas.microsoft.com/office/drawing/2016/5/13/chartex" xmlns:cx8="http://schemas.microsoft.com/office/drawing/2016/5/14/chartex" xmlns:mc="http://schemas.openxmlformats.org/markup-compatibility/2006" xmlns:aink="http://schemas.microsoft.com/office/drawing/2016/ink" xmlns:am3d="http://schemas.microsoft.com/office/drawing/2017/model3d" xmlns:o="urn:schemas-microsoft-com:office:office" xmlns:r="http://schemas.openxmlformats.org/officeDocument/2006/relationships" xmlns:m="http://schemas.openxmlformats.org/officeDocument/2006/math" xmlns:v="urn:schemas-microsoft-com:vml" xmlns:wp14="http://schemas.microsoft.com/office/word/2010/wordprocessingDrawing" xmlns:wp="http://schemas.openxmlformats.org/drawingml/2006/wordprocessingDrawing" xmlns:w10="urn:schemas-microsoft-com:office:word" xmlns:w="http://schemas.openxmlformats.org/wordprocessingml/2006/main" xmlns:w14="http://schemas.microsoft.com/office/word/2010/wordml" xmlns:w15="http://schemas.microsoft.com/office/word/2012/wordml" xmlns:w16cid="http://schemas.microsoft.com/office/word/2016/wordml/cid" xmlns:w16se="http://schemas.microsoft.com/office/word/2015/wordml/symex" xmlns:wpg="http://schemas.microsoft.com/office/word/2010/wordprocessingGroup" xmlns:wpi="http://schemas.microsoft.com/office/word/2010/wordprocessingInk" xmlns:wne="http://schemas.microsoft.com/office/word/2006/wordml" xmlns:wps="http://schemas.microsoft.com/office/word/2010/wordprocessingShape" mc:Ignorable="w14 w15 w16se w16cid wp14">
+  <w:footnote w:type="separator" w:id="-1">
+    <w:p>
+      <w:r>
+        <w:separator/>
+      </w:r>
+    </w:p>
+  </w:footnote>
+  <w:footnote w:type="continuationSeparator" w:id="0">
+    <w:p>
+      <w:r>
+        <w:continuationSeparator/>
+      </w:r>
+    </w:p>
+  </w:footnote>
+</w:footnotes>
+</file>
+
 <file path=word/header1.xml><?xml version="1.0" encoding="utf-8"?>
 <w:hdr xmlns:wpc="http://schemas.microsoft.com/office/word/2010/wordprocessingCanvas" xmlns:cx="http://schemas.microsoft.com/office/drawing/2014/chartex" xmlns:cx1="http://schemas.microsoft.com/office/drawing/2015/9/8/chartex" xmlns:cx2="http://schemas.microsoft.com/office/drawing/2015/10/21/chartex" xmlns:cx3="http://schemas.microsoft.com/office/drawing/2016/5/9/chartex" xmlns:cx4="http://schemas.microsoft.com/office/drawing/2016/5/10/chartex" xmlns:cx5="http://schemas.microsoft.com/office/drawing/2016/5/11/chartex" xmlns:cx6="http://schemas.microsoft.com/office/drawing/2016/5/12/chartex" xmlns:cx7="http://schemas.microsoft.com/office/drawing/2016/5/13/chartex" xmlns:cx8="http://schemas.microsoft.com/office/drawing/2016/5/14/chartex" xmlns:mc="http://schemas.openxmlformats.org/markup-compatibility/2006" xmlns:aink="http://schemas.microsoft.com/office/drawing/2016/ink" xmlns:am3d="http://schemas.microsoft.com/office/drawing/2017/model3d" xmlns:o="urn:schemas-microsoft-com:office:office" xmlns:r="http://schemas.openxmlformats.org/officeDocument/2006/relationships" xmlns:m="http://schemas.openxmlformats.org/officeDocument/2006/math" xmlns:v="urn:schemas-microsoft-com:vml" xmlns:wp14="http://schemas.microsoft.com/office/word/2010/wordprocessingDrawing" xmlns:wp="http://schemas.openxmlformats.org/drawingml/2006/wordprocessingDrawing" xmlns:w10="urn:schemas-microsoft-com:office:word" xmlns:w="http://schemas.openxmlformats.org/wordprocessingml/2006/main" xmlns:w14="http://schemas.microsoft.com/office/word/2010/wordml" xmlns:w15="http://schemas.microsoft.com/office/word/2012/wordml" xmlns:w16cid="http://schemas.microsoft.com/office/word/2016/wordml/cid" xmlns:w16se="http://schemas.microsoft.com/office/word/2015/wordml/symex" xmlns:wpg="http://schemas.microsoft.com/office/word/2010/wordprocessingGroup" xmlns:wpi="http://schemas.microsoft.com/office/word/2010/wordprocessingInk" xmlns:wne="http://schemas.microsoft.com/office/word/2006/wordml" xmlns:wps="http://schemas.microsoft.com/office/word/2010/wordprocessingShape" mc:Ignorable="w14 w15 w16se w16cid wp14">
-  <w:p>
-    <w:pPr>
-      <w:pStyle w:val="Header"/>
-      <w:rPr>
-        <w:rFonts w:asciiTheme="minorHAnsi" w:hAnsiTheme="minorHAnsi" w:cstheme="minorHAnsi"/>
-      </w:rPr>
-    </w:pPr>
-    <w:r>
-      <w:rPr>
-        <w:rFonts w:asciiTheme="minorHAnsi" w:hAnsiTheme="minorHAnsi" w:cstheme="minorHAnsi"/>
-      </w:rPr>
-      <w:t>Introduction to Computing 1</w:t>
-    </w:r>
-    <w:r>
-      <w:rPr>
-        <w:rFonts w:asciiTheme="minorHAnsi" w:hAnsiTheme="minorHAnsi" w:cstheme="minorHAnsi"/>
-      </w:rPr>
-      <w:ptab w:relativeTo="margin" w:alignment="right" w:leader="none"/>
-    </w:r>
-    <w:r>
-      <w:rPr>
-        <w:rFonts w:asciiTheme="minorHAnsi" w:hAnsiTheme="minorHAnsi" w:cstheme="minorHAnsi"/>
-      </w:rPr>
-      <w:t xml:space="preserve">Fall </w:t>
-    </w:r>
-    <w:r>
-      <w:rPr>
-        <w:rFonts w:asciiTheme="minorHAnsi" w:hAnsiTheme="minorHAnsi" w:cstheme="minorHAnsi"/>
-      </w:rPr>
-      <w:t>2017</w:t>
-    </w:r>
-  </w:p>
   <w:p>
     <w:pPr>
       <w:pStyle w:val="Header"/>
@@ -10406,36 +10411,6 @@
         <w:rFonts w:asciiTheme="minorHAnsi" w:hAnsiTheme="minorHAnsi" w:cstheme="minorHAnsi"/>
       </w:rPr>
     </w:pPr>
-    <w:r>
-      <w:rPr>
-        <w:rFonts w:asciiTheme="minorHAnsi" w:hAnsiTheme="minorHAnsi" w:cstheme="minorHAnsi"/>
-      </w:rPr>
-      <w:t>Final Project</w:t>
-    </w:r>
-    <w:r>
-      <w:rPr>
-        <w:rFonts w:asciiTheme="minorHAnsi" w:hAnsiTheme="minorHAnsi" w:cstheme="minorHAnsi"/>
-      </w:rPr>
-      <w:t xml:space="preserve">: </w:t>
-    </w:r>
-    <w:r>
-      <w:rPr>
-        <w:rFonts w:asciiTheme="minorHAnsi" w:hAnsiTheme="minorHAnsi" w:cstheme="minorHAnsi"/>
-      </w:rPr>
-      <w:t>Crossword Puzzle</w:t>
-    </w:r>
-    <w:r>
-      <w:rPr>
-        <w:rFonts w:asciiTheme="minorHAnsi" w:hAnsiTheme="minorHAnsi" w:cstheme="minorHAnsi"/>
-      </w:rPr>
-      <w:ptab w:relativeTo="margin" w:alignment="right" w:leader="none"/>
-    </w:r>
-    <w:r>
-      <w:rPr>
-        <w:rFonts w:asciiTheme="minorHAnsi" w:hAnsiTheme="minorHAnsi" w:cstheme="minorHAnsi"/>
-      </w:rPr>
-      <w:t>University of Bridgeport</w:t>
-    </w:r>
   </w:p>
 </w:hdr>
 </file>

</xml_diff>